<commit_message>
swad kinder alpha mit bildern und kreisen
</commit_message>
<xml_diff>
--- a/Test/TODO_Melanie.docx
+++ b/Test/TODO_Melanie.docx
@@ -43,12 +43,7 @@
         <w:t>I</w:t>
       </w:r>
       <w:r>
-        <w:t>nstrukt</w:t>
-      </w:r>
-      <w:bookmarkStart w:id="0" w:name="_GoBack"/>
-      <w:bookmarkEnd w:id="0"/>
-      <w:r>
-        <w:t>ion</w:t>
+        <w:t>nstruktion</w:t>
       </w:r>
     </w:p>
     <w:p>
@@ -110,52 +105,15 @@
         </w:numPr>
       </w:pPr>
       <w:r>
-        <w:t>Andere Formen: Bilder</w:t>
+        <w:t>Englisch Texte als Option</w:t>
       </w:r>
     </w:p>
     <w:p>
       <w:pPr>
         <w:pStyle w:val="Listenabsatz"/>
-        <w:numPr>
-          <w:ilvl w:val="0"/>
-          <w:numId w:val="1"/>
-        </w:numPr>
-      </w:pPr>
-      <w:r>
-        <w:t>Farbpunkte s</w:t>
-      </w:r>
-      <w:r>
-        <w:t>t</w:t>
-      </w:r>
-      <w:r>
-        <w:t>att Zahlen</w:t>
-      </w:r>
-    </w:p>
-    <w:p>
-      <w:pPr>
-        <w:pStyle w:val="Listenabsatz"/>
-        <w:numPr>
-          <w:ilvl w:val="0"/>
-          <w:numId w:val="1"/>
-        </w:numPr>
-      </w:pPr>
-      <w:r>
-        <w:t>Englisch Texte als Option</w:t>
-      </w:r>
-    </w:p>
-    <w:p>
-      <w:pPr>
-        <w:pStyle w:val="Listenabsatz"/>
-        <w:numPr>
-          <w:ilvl w:val="0"/>
-          <w:numId w:val="1"/>
-        </w:numPr>
-      </w:pPr>
-    </w:p>
-    <w:p>
-      <w:pPr>
-        <w:pStyle w:val="Listenabsatz"/>
-      </w:pPr>
+      </w:pPr>
+      <w:bookmarkStart w:id="0" w:name="_GoBack"/>
+      <w:bookmarkEnd w:id="0"/>
     </w:p>
     <w:sectPr>
       <w:pgSz w:w="11906" w:h="16838"/>

</xml_diff>